<commit_message>
partie analyse done !
</commit_message>
<xml_diff>
--- a/CR_Barstar_Arbes_Henriques.docx
+++ b/CR_Barstar_Arbes_Henriques.docx
@@ -3186,7 +3186,13 @@
     </w:p>
     <w:p>
       <w:r>
-        <w:t xml:space="preserve">Nous pouvons donc grâce à ces photographies, voir que sur la photographie de droite, la conformation de la </w:t>
+        <w:t xml:space="preserve">Nous pouvons donc grâce à ces photographies, voir que sur la photographie de </w:t>
+      </w:r>
+      <w:r>
+        <w:t>gauche</w:t>
+      </w:r>
+      <w:r>
+        <w:t xml:space="preserve">, la conformation de la </w:t>
       </w:r>
       <w:proofErr w:type="spellStart"/>
       <w:r>

</xml_diff>